<commit_message>
need to fin essay
</commit_message>
<xml_diff>
--- a/MidtermEssay.docx
+++ b/MidtermEssay.docx
@@ -142,7 +142,15 @@
         <w:t xml:space="preserve">ceremonial specialists that are in charge of </w:t>
       </w:r>
       <w:r>
-        <w:t xml:space="preserve">presiding at funerals, chanting pirit, and preaching (C111). </w:t>
+        <w:t xml:space="preserve">presiding at funerals, chanting </w:t>
+      </w:r>
+      <w:proofErr w:type="spellStart"/>
+      <w:r>
+        <w:t>pirit</w:t>
+      </w:r>
+      <w:proofErr w:type="spellEnd"/>
+      <w:r>
+        <w:t xml:space="preserve">, and preaching (C111). </w:t>
       </w:r>
       <w:r>
         <w:t xml:space="preserve">Monks are encouraged to preach to the laypeople for the laypeople’s happiness and to help the world (D 175). </w:t>
@@ -160,7 +168,15 @@
         <w:t xml:space="preserve">  This is an ideal symbiotic relationship between layperson and monk.  Village monks also have </w:t>
       </w:r>
       <w:r>
-        <w:t xml:space="preserve">the roles of landlord and politician, yet this role is achieved only because of the Sangha. </w:t>
+        <w:t xml:space="preserve">the roles of landlord and politician, yet this role is achieved only because of the </w:t>
+      </w:r>
+      <w:proofErr w:type="spellStart"/>
+      <w:r>
+        <w:t>Sangha</w:t>
+      </w:r>
+      <w:proofErr w:type="spellEnd"/>
+      <w:r>
+        <w:t xml:space="preserve">. </w:t>
       </w:r>
     </w:p>
     <w:p>
@@ -169,7 +185,15 @@
         <w:t>T</w:t>
       </w:r>
       <w:r>
-        <w:t xml:space="preserve">he Sangha plays </w:t>
+        <w:t xml:space="preserve">he </w:t>
+      </w:r>
+      <w:proofErr w:type="spellStart"/>
+      <w:r>
+        <w:t>Sangha</w:t>
+      </w:r>
+      <w:proofErr w:type="spellEnd"/>
+      <w:r>
+        <w:t xml:space="preserve"> plays </w:t>
       </w:r>
       <w:r>
         <w:t xml:space="preserve">a </w:t>
@@ -178,11 +202,48 @@
         <w:t xml:space="preserve">major role in influencing lay culture. </w:t>
       </w:r>
       <w:r>
-        <w:t xml:space="preserve"> In Sri Lanka’s past the Sangha had a large influence over the ruling kings. </w:t>
-      </w:r>
-      <w:r>
-        <w:t xml:space="preserve"> The king gave land to the Sangha and the Sangha gave the king his legitimacy to rule (C 118).  The Sangha could intimidate the king with threats of being reborn as disgusting animal if he violated any property rights or laws benefiting the Sangha</w:t>
-      </w:r>
+        <w:t xml:space="preserve"> In Sri Lanka’s past the </w:t>
+      </w:r>
+      <w:proofErr w:type="spellStart"/>
+      <w:r>
+        <w:t>Sangha</w:t>
+      </w:r>
+      <w:proofErr w:type="spellEnd"/>
+      <w:r>
+        <w:t xml:space="preserve"> had a large influence over the ruling kings. </w:t>
+      </w:r>
+      <w:r>
+        <w:t xml:space="preserve"> The king gave land to the </w:t>
+      </w:r>
+      <w:proofErr w:type="spellStart"/>
+      <w:r>
+        <w:t>Sangha</w:t>
+      </w:r>
+      <w:proofErr w:type="spellEnd"/>
+      <w:r>
+        <w:t xml:space="preserve"> and the </w:t>
+      </w:r>
+      <w:proofErr w:type="spellStart"/>
+      <w:r>
+        <w:t>Sangha</w:t>
+      </w:r>
+      <w:proofErr w:type="spellEnd"/>
+      <w:r>
+        <w:t xml:space="preserve"> gave the king his legitimacy to rule (C 118).  The </w:t>
+      </w:r>
+      <w:proofErr w:type="spellStart"/>
+      <w:r>
+        <w:t>Sangha</w:t>
+      </w:r>
+      <w:proofErr w:type="spellEnd"/>
+      <w:r>
+        <w:t xml:space="preserve"> could intimidate the king with threats of being reborn as disgusting animal if he violated any property rights or laws benefiting the </w:t>
+      </w:r>
+      <w:proofErr w:type="spellStart"/>
+      <w:r>
+        <w:t>Sangha</w:t>
+      </w:r>
+      <w:proofErr w:type="spellEnd"/>
       <w:r>
         <w:t xml:space="preserve"> (C 116)</w:t>
       </w:r>
@@ -190,13 +251,29 @@
         <w:t>.</w:t>
       </w:r>
       <w:r>
-        <w:t xml:space="preserve"> These royal land grants transformed the Sangha into vast estates with lords and heirs (C 113).</w:t>
+        <w:t xml:space="preserve"> These royal land grants transformed the </w:t>
+      </w:r>
+      <w:proofErr w:type="spellStart"/>
+      <w:r>
+        <w:t>Sangha</w:t>
+      </w:r>
+      <w:proofErr w:type="spellEnd"/>
+      <w:r>
+        <w:t xml:space="preserve"> into vast estates with lords and heirs (C 113).</w:t>
       </w:r>
       <w:r>
         <w:t xml:space="preserve"> The ownership o</w:t>
       </w:r>
       <w:r>
-        <w:t>f the Sangha’s temples and land</w:t>
+        <w:t xml:space="preserve">f the </w:t>
+      </w:r>
+      <w:proofErr w:type="spellStart"/>
+      <w:r>
+        <w:t>Sangha’s</w:t>
+      </w:r>
+      <w:proofErr w:type="spellEnd"/>
+      <w:r>
+        <w:t xml:space="preserve"> temples and land</w:t>
       </w:r>
       <w:r>
         <w:t xml:space="preserve"> would pass from an uncle to a nephew</w:t>
@@ -205,16 +282,45 @@
         <w:t xml:space="preserve"> </w:t>
       </w:r>
       <w:r>
-        <w:t xml:space="preserve">to keep the Sangha in the family (C 117). </w:t>
-      </w:r>
-      <w:r>
-        <w:t xml:space="preserve">Between the Sangha and the king it is unclear who was more powerful as </w:t>
+        <w:t xml:space="preserve">to keep the </w:t>
+      </w:r>
+      <w:proofErr w:type="spellStart"/>
+      <w:r>
+        <w:t>Sangha</w:t>
+      </w:r>
+      <w:proofErr w:type="spellEnd"/>
+      <w:r>
+        <w:t xml:space="preserve"> in the family (C 117). </w:t>
+      </w:r>
+      <w:r>
+        <w:t xml:space="preserve">Between the </w:t>
+      </w:r>
+      <w:proofErr w:type="spellStart"/>
+      <w:r>
+        <w:t>Sangha</w:t>
+      </w:r>
+      <w:proofErr w:type="spellEnd"/>
+      <w:r>
+        <w:t xml:space="preserve"> and the king it is unclear who was more powerful as </w:t>
       </w:r>
       <w:r>
         <w:t>the king w</w:t>
       </w:r>
       <w:r>
-        <w:t>as in charge of keeping the purity of the Sangha; entailing him to disrob</w:t>
+        <w:t xml:space="preserve">as in charge of keeping the purity of the </w:t>
+      </w:r>
+      <w:proofErr w:type="spellStart"/>
+      <w:r>
+        <w:t>Sangha</w:t>
+      </w:r>
+      <w:proofErr w:type="spellEnd"/>
+      <w:proofErr w:type="gramStart"/>
+      <w:r>
+        <w:t>;</w:t>
+      </w:r>
+      <w:proofErr w:type="gramEnd"/>
+      <w:r>
+        <w:t xml:space="preserve"> entailing him to disrob</w:t>
       </w:r>
       <w:r>
         <w:t>e</w:t>
@@ -226,7 +332,15 @@
         <w:t xml:space="preserve"> (C 118). </w:t>
       </w:r>
       <w:r>
-        <w:t>All the Sangha’s political power seems to stem from the</w:t>
+        <w:t xml:space="preserve">All the </w:t>
+      </w:r>
+      <w:proofErr w:type="spellStart"/>
+      <w:r>
+        <w:t>Sangha’s</w:t>
+      </w:r>
+      <w:proofErr w:type="spellEnd"/>
+      <w:r>
+        <w:t xml:space="preserve"> political power seems to stem from the</w:t>
       </w:r>
       <w:r>
         <w:t xml:space="preserve">ir ownership of </w:t>
@@ -241,7 +355,15 @@
         <w:t>as there</w:t>
       </w:r>
       <w:r>
-        <w:t xml:space="preserve"> was a direct correlation between land and power. The Sangha’s vast reach into politics and land ownership enables them </w:t>
+        <w:t xml:space="preserve"> was a direct correlation between land and power. The </w:t>
+      </w:r>
+      <w:proofErr w:type="spellStart"/>
+      <w:r>
+        <w:t>Sangha’s</w:t>
+      </w:r>
+      <w:proofErr w:type="spellEnd"/>
+      <w:r>
+        <w:t xml:space="preserve"> vast reach into politics and land ownership enables them </w:t>
       </w:r>
       <w:r>
         <w:t>to have a large cultural impact</w:t>
@@ -259,7 +381,15 @@
         <w:t xml:space="preserve">Some monks find </w:t>
       </w:r>
       <w:r>
-        <w:t xml:space="preserve">the social influence of the Sangha </w:t>
+        <w:t xml:space="preserve">the social influence of the </w:t>
+      </w:r>
+      <w:proofErr w:type="spellStart"/>
+      <w:r>
+        <w:t>Sangha</w:t>
+      </w:r>
+      <w:proofErr w:type="spellEnd"/>
+      <w:r>
+        <w:t xml:space="preserve"> </w:t>
       </w:r>
       <w:r>
         <w:t>monk has caused it</w:t>
@@ -283,13 +413,37 @@
         <w:t xml:space="preserve">there are monks who believe </w:t>
       </w:r>
       <w:r>
-        <w:t xml:space="preserve">the Sangha’s </w:t>
+        <w:t xml:space="preserve">the </w:t>
+      </w:r>
+      <w:proofErr w:type="spellStart"/>
+      <w:r>
+        <w:t>Sangha’s</w:t>
+      </w:r>
+      <w:proofErr w:type="spellEnd"/>
+      <w:r>
+        <w:t xml:space="preserve"> </w:t>
       </w:r>
       <w:r>
         <w:t xml:space="preserve">intermixing with lay life is directly opposed to moral purity (C 119). </w:t>
       </w:r>
       <w:r>
-        <w:t xml:space="preserve">There is similar feeling that the Sangha has a tendency to become domesticated, which becomes a permanent home for the monks living in the Sangha (D 157). </w:t>
+        <w:t xml:space="preserve">There is similar feeling that the </w:t>
+      </w:r>
+      <w:proofErr w:type="spellStart"/>
+      <w:r>
+        <w:t>Sangha</w:t>
+      </w:r>
+      <w:proofErr w:type="spellEnd"/>
+      <w:r>
+        <w:t xml:space="preserve"> has a tendency to become domesticated, which becomes a permanent home for the monks living in the </w:t>
+      </w:r>
+      <w:proofErr w:type="spellStart"/>
+      <w:r>
+        <w:t>Sangha</w:t>
+      </w:r>
+      <w:proofErr w:type="spellEnd"/>
+      <w:r>
+        <w:t xml:space="preserve"> (D 157). </w:t>
       </w:r>
       <w:r>
         <w:t xml:space="preserve">Focusing on moral purity or </w:t>
@@ -375,11 +529,21 @@
       <w:r>
         <w:t xml:space="preserve">s seen by </w:t>
       </w:r>
-      <w:r>
-        <w:t xml:space="preserve">Tambugala </w:t>
-      </w:r>
-      <w:r>
-        <w:t>Anandasiri, forest monks are very conscious and respectful of animals in the forest</w:t>
+      <w:proofErr w:type="spellStart"/>
+      <w:r>
+        <w:t>Tambugala</w:t>
+      </w:r>
+      <w:proofErr w:type="spellEnd"/>
+      <w:r>
+        <w:t xml:space="preserve"> </w:t>
+      </w:r>
+      <w:proofErr w:type="spellStart"/>
+      <w:r>
+        <w:t>Anandasiri</w:t>
+      </w:r>
+      <w:proofErr w:type="spellEnd"/>
+      <w:r>
+        <w:t>, forest monks are very conscious and respectful of animals in the forest</w:t>
       </w:r>
       <w:r>
         <w:t xml:space="preserve"> and view them as fellow suffers (D 180)</w:t>
@@ -403,30 +567,53 @@
         <w:t xml:space="preserve"> seen as a reform movement </w:t>
       </w:r>
       <w:r>
-        <w:t>against village monks and Sanghas.</w:t>
+        <w:t xml:space="preserve">against village monks and </w:t>
+      </w:r>
+      <w:proofErr w:type="spellStart"/>
+      <w:r>
+        <w:t>Sanghas</w:t>
+      </w:r>
+      <w:proofErr w:type="spellEnd"/>
+      <w:r>
+        <w:t>.</w:t>
       </w:r>
     </w:p>
     <w:p>
       <w:pPr>
         <w:ind w:firstLine="720"/>
       </w:pPr>
-      <w:r>
-        <w:t>Thudong monks</w:t>
+      <w:proofErr w:type="spellStart"/>
+      <w:r>
+        <w:t>Thudong</w:t>
+      </w:r>
+      <w:proofErr w:type="spellEnd"/>
+      <w:r>
+        <w:t xml:space="preserve"> monks</w:t>
       </w:r>
       <w:r>
         <w:t xml:space="preserve"> in Thailand</w:t>
       </w:r>
       <w:r>
-        <w:t xml:space="preserve"> also desire for reform of the Sangha</w:t>
-      </w:r>
+        <w:t xml:space="preserve"> also desire for reform of the </w:t>
+      </w:r>
+      <w:proofErr w:type="spellStart"/>
+      <w:r>
+        <w:t>Sangha</w:t>
+      </w:r>
+      <w:proofErr w:type="spellEnd"/>
       <w:r>
         <w:t>.</w:t>
       </w:r>
       <w:r>
         <w:t xml:space="preserve"> </w:t>
       </w:r>
-      <w:r>
-        <w:t xml:space="preserve">Thudong tradition has </w:t>
+      <w:proofErr w:type="spellStart"/>
+      <w:r>
+        <w:t>Thudong</w:t>
+      </w:r>
+      <w:proofErr w:type="spellEnd"/>
+      <w:r>
+        <w:t xml:space="preserve"> tradition has </w:t>
       </w:r>
       <w:r>
         <w:t>become very popular in Thailand.</w:t>
@@ -434,8 +621,13 @@
       <w:r>
         <w:t xml:space="preserve"> </w:t>
       </w:r>
-      <w:r>
-        <w:t xml:space="preserve">Thudong monks </w:t>
+      <w:proofErr w:type="spellStart"/>
+      <w:r>
+        <w:t>Thudong</w:t>
+      </w:r>
+      <w:proofErr w:type="spellEnd"/>
+      <w:r>
+        <w:t xml:space="preserve"> monks </w:t>
       </w:r>
       <w:r>
         <w:t>leave their monastery</w:t>
@@ -447,13 +639,29 @@
         <w:t xml:space="preserve"> They tend to go in sec</w:t>
       </w:r>
       <w:r>
-        <w:t>luded areas to overcome their kilesa, mainly their</w:t>
+        <w:t xml:space="preserve">luded areas to overcome their </w:t>
+      </w:r>
+      <w:proofErr w:type="spellStart"/>
+      <w:r>
+        <w:t>kilesa</w:t>
+      </w:r>
+      <w:proofErr w:type="spellEnd"/>
+      <w:r>
+        <w:t>, mainly their</w:t>
       </w:r>
       <w:r>
         <w:t xml:space="preserve"> fear (B 209).</w:t>
       </w:r>
       <w:r>
-        <w:t xml:space="preserve">  They are overly strict with following the Vinaya code, which includes</w:t>
+        <w:t xml:space="preserve">  They are overly strict with following the </w:t>
+      </w:r>
+      <w:proofErr w:type="spellStart"/>
+      <w:r>
+        <w:t>Vinaya</w:t>
+      </w:r>
+      <w:proofErr w:type="spellEnd"/>
+      <w:r>
+        <w:t xml:space="preserve"> code, which includes</w:t>
       </w:r>
       <w:r>
         <w:t xml:space="preserve"> </w:t>
@@ -462,7 +670,23 @@
         <w:t xml:space="preserve">eating one meal a day from the alms bowl without discrimination of what food he is eating (A 192). </w:t>
       </w:r>
       <w:r>
-        <w:t xml:space="preserve"> During the nights Thudong monks are allowed to use big umbrella-like shelters with mosquito net attached to protect them (A192). Similar to the Sri Lankan forest monks, when Thudong monks are in a group they tend to keep silent (A 192).</w:t>
+        <w:t xml:space="preserve"> During the nights </w:t>
+      </w:r>
+      <w:proofErr w:type="spellStart"/>
+      <w:r>
+        <w:t>Thudong</w:t>
+      </w:r>
+      <w:proofErr w:type="spellEnd"/>
+      <w:r>
+        <w:t xml:space="preserve"> monks are allowed to use big umbrella-like shelters with mosquito net attached to protect them (A192). Similar to the Sri Lankan forest monks, when </w:t>
+      </w:r>
+      <w:proofErr w:type="spellStart"/>
+      <w:r>
+        <w:t>Thudong</w:t>
+      </w:r>
+      <w:proofErr w:type="spellEnd"/>
+      <w:r>
+        <w:t xml:space="preserve"> monks are in a group they tend to keep silent (A 192).</w:t>
       </w:r>
       <w:r>
         <w:t xml:space="preserve"> </w:t>
@@ -477,16 +701,48 @@
         <w:t xml:space="preserve">e with forest monks in Sri Lank </w:t>
       </w:r>
       <w:r>
-        <w:t>is not associated with Thu</w:t>
-      </w:r>
-      <w:r>
-        <w:t>dong monks.  For fear of being identified</w:t>
+        <w:t xml:space="preserve">is not associated with </w:t>
+      </w:r>
+      <w:proofErr w:type="spellStart"/>
+      <w:r>
+        <w:t>Thu</w:t>
+      </w:r>
+      <w:r>
+        <w:t>dong</w:t>
+      </w:r>
+      <w:proofErr w:type="spellEnd"/>
+      <w:r>
+        <w:t xml:space="preserve"> monks.  For fear of being identified</w:t>
       </w:r>
       <w:r>
         <w:t xml:space="preserve"> with</w:t>
       </w:r>
       <w:r>
-        <w:t xml:space="preserve"> beggars or tramps only a small amount of Thudong monks talk about their experiences (A 192).  Since the Thudong tradition is not well respected, monks that become Thudong monks usually have little concern of societies opinion on them (A 192). </w:t>
+        <w:t xml:space="preserve"> beggars or tramps only a small amount of </w:t>
+      </w:r>
+      <w:proofErr w:type="spellStart"/>
+      <w:r>
+        <w:t>Thudong</w:t>
+      </w:r>
+      <w:proofErr w:type="spellEnd"/>
+      <w:r>
+        <w:t xml:space="preserve"> monks talk about their experiences (A 192).  Since the </w:t>
+      </w:r>
+      <w:proofErr w:type="spellStart"/>
+      <w:r>
+        <w:t>Thudong</w:t>
+      </w:r>
+      <w:proofErr w:type="spellEnd"/>
+      <w:r>
+        <w:t xml:space="preserve"> tradition is not well respected, monks that become </w:t>
+      </w:r>
+      <w:proofErr w:type="spellStart"/>
+      <w:r>
+        <w:t>Thudong</w:t>
+      </w:r>
+      <w:proofErr w:type="spellEnd"/>
+      <w:r>
+        <w:t xml:space="preserve"> monks usually have little concern of societies opinion on them (A 192). </w:t>
       </w:r>
       <w:r>
         <w:t xml:space="preserve"> </w:t>
@@ -497,19 +753,72 @@
         <w:ind w:firstLine="720"/>
       </w:pPr>
       <w:r>
-        <w:t>Other than Thudong monks Thailand has Thai village monks</w:t>
-      </w:r>
-      <w:r>
-        <w:t xml:space="preserve"> living in Sanghas</w:t>
-      </w:r>
-      <w:r>
-        <w:t xml:space="preserve"> just as in Sri Lanka.  Therevada Buddhism is the state religion of Thailand (A 186). </w:t>
-      </w:r>
-      <w:r>
-        <w:t xml:space="preserve"> The state has vast influence over Theravada Buddhism within Thailand.  The Thai Sangha is considered a national institution mainly under control by the State (A 188). For example, civil authorities have </w:t>
-      </w:r>
-      <w:r>
-        <w:t>control over and can intervene in the Sangha (A 188). This has lead to the institutionalization of the study of Dhammah, which is a main difference from Sir Lanka (A 188). One’s success in studying the Dhammah is m</w:t>
+        <w:t xml:space="preserve">Other than </w:t>
+      </w:r>
+      <w:proofErr w:type="spellStart"/>
+      <w:r>
+        <w:t>Thudong</w:t>
+      </w:r>
+      <w:proofErr w:type="spellEnd"/>
+      <w:r>
+        <w:t xml:space="preserve"> monks Thailand has Thai village monks</w:t>
+      </w:r>
+      <w:r>
+        <w:t xml:space="preserve"> living in </w:t>
+      </w:r>
+      <w:proofErr w:type="spellStart"/>
+      <w:r>
+        <w:t>Sanghas</w:t>
+      </w:r>
+      <w:proofErr w:type="spellEnd"/>
+      <w:r>
+        <w:t xml:space="preserve"> just as in Sri Lanka.  </w:t>
+      </w:r>
+      <w:proofErr w:type="spellStart"/>
+      <w:r>
+        <w:t>Therevada</w:t>
+      </w:r>
+      <w:proofErr w:type="spellEnd"/>
+      <w:r>
+        <w:t xml:space="preserve"> Buddhism is the state religion of Thailand (A 186). </w:t>
+      </w:r>
+      <w:r>
+        <w:t xml:space="preserve"> The state has vast influence over Theravada Buddhism within Thailand.  The Thai </w:t>
+      </w:r>
+      <w:proofErr w:type="spellStart"/>
+      <w:r>
+        <w:t>Sangha</w:t>
+      </w:r>
+      <w:proofErr w:type="spellEnd"/>
+      <w:r>
+        <w:t xml:space="preserve"> is considered a national institution mainly under control by the State (A 188). For example, civil authorities have </w:t>
+      </w:r>
+      <w:r>
+        <w:t xml:space="preserve">control over and can intervene in the </w:t>
+      </w:r>
+      <w:proofErr w:type="spellStart"/>
+      <w:r>
+        <w:t>Sangha</w:t>
+      </w:r>
+      <w:proofErr w:type="spellEnd"/>
+      <w:r>
+        <w:t xml:space="preserve"> (A 188). This has lead to the institutionalization of the study of </w:t>
+      </w:r>
+      <w:proofErr w:type="spellStart"/>
+      <w:r>
+        <w:t>Dhammah</w:t>
+      </w:r>
+      <w:proofErr w:type="spellEnd"/>
+      <w:r>
+        <w:t xml:space="preserve">, which is a main difference from Sir Lanka (A 188). One’s success in studying the </w:t>
+      </w:r>
+      <w:proofErr w:type="spellStart"/>
+      <w:r>
+        <w:t>Dhammah</w:t>
+      </w:r>
+      <w:proofErr w:type="spellEnd"/>
+      <w:r>
+        <w:t xml:space="preserve"> is m</w:t>
       </w:r>
       <w:r>
         <w:t>ainly dictated by how well they do in the ecclesiastical examination system, not through meditation (A 188).</w:t>
@@ -521,25 +830,105 @@
         <w:t xml:space="preserve"> </w:t>
       </w:r>
       <w:r>
-        <w:t xml:space="preserve">The Sangha is made up of two sections, the Mahanikaya and the Dhammayuttika-Nikaya (A 189).  </w:t>
-      </w:r>
-      <w:r>
         <w:t xml:space="preserve">The </w:t>
       </w:r>
+      <w:proofErr w:type="spellStart"/>
+      <w:r>
+        <w:t>Sangha</w:t>
+      </w:r>
+      <w:proofErr w:type="spellEnd"/>
+      <w:r>
+        <w:t xml:space="preserve"> is made up of two sections, the </w:t>
+      </w:r>
+      <w:proofErr w:type="spellStart"/>
       <w:r>
         <w:t>Mahanikaya</w:t>
       </w:r>
+      <w:proofErr w:type="spellEnd"/>
+      <w:r>
+        <w:t xml:space="preserve"> and the </w:t>
+      </w:r>
+      <w:proofErr w:type="spellStart"/>
+      <w:r>
+        <w:t>Dhammayuttika-Nikaya</w:t>
+      </w:r>
+      <w:proofErr w:type="spellEnd"/>
+      <w:r>
+        <w:t xml:space="preserve"> (A 189).  </w:t>
+      </w:r>
+      <w:r>
+        <w:t xml:space="preserve">The </w:t>
+      </w:r>
+      <w:proofErr w:type="spellStart"/>
+      <w:r>
+        <w:t>Mahanikaya</w:t>
+      </w:r>
+      <w:proofErr w:type="spellEnd"/>
       <w:r>
         <w:t xml:space="preserve"> find pastoral and parish activities to be very important, while the </w:t>
       </w:r>
+      <w:proofErr w:type="spellStart"/>
       <w:r>
         <w:t>Dhammayuttika-Nikaya</w:t>
       </w:r>
+      <w:proofErr w:type="spellEnd"/>
       <w:r>
         <w:t xml:space="preserve"> focus more on study and meditation (A 189)</w:t>
+      </w:r>
+      <w:r>
+        <w:t>.</w:t>
+      </w:r>
+    </w:p>
+    <w:p>
+      <w:pPr>
+        <w:ind w:firstLine="720"/>
+      </w:pPr>
+      <w:r>
+        <w:t>Being a temporary monk in Thailand is very common. Many monks leave when the rainy season ends. Anywhere from 25 to 40 per cent of monks are considered temporary (A 191). A common reason to become a temporary monk is that young men go into the monastery for a rainy season to achieve adulthood right before they get married (A 191).</w:t>
+      </w:r>
+      <w:r>
+        <w:t xml:space="preserve">  The popularity of obtaining ordination into a </w:t>
+      </w:r>
+      <w:proofErr w:type="spellStart"/>
+      <w:r>
+        <w:t>Sangha</w:t>
+      </w:r>
+      <w:proofErr w:type="spellEnd"/>
+      <w:r>
+        <w:t xml:space="preserve"> before marriage could explain not only why leaving the Order has no stigma attached to it, but also why leaving brings prestige to the ex-monk (A 191). </w:t>
+      </w:r>
+      <w:r>
+        <w:t xml:space="preserve">Even with its popularity, getting into a </w:t>
+      </w:r>
+      <w:proofErr w:type="spellStart"/>
+      <w:r>
+        <w:t>Sangha</w:t>
+      </w:r>
+      <w:proofErr w:type="spellEnd"/>
+      <w:r>
+        <w:t xml:space="preserve"> is not as easy as it seems.</w:t>
+      </w:r>
+    </w:p>
+    <w:p>
+      <w:pPr>
+        <w:ind w:firstLine="720"/>
+      </w:pPr>
+      <w:r>
+        <w:t xml:space="preserve">Getting into a </w:t>
+      </w:r>
+      <w:proofErr w:type="spellStart"/>
+      <w:r>
+        <w:t>Sangha</w:t>
+      </w:r>
+      <w:proofErr w:type="spellEnd"/>
+      <w:r>
+        <w:t xml:space="preserve"> takes effort on behalf of the candidate</w:t>
       </w:r>
       <w:bookmarkStart w:id="0" w:name="_GoBack"/>
       <w:bookmarkEnd w:id="0"/>
+      <w:r>
+        <w:t xml:space="preserve"> </w:t>
+      </w:r>
     </w:p>
     <w:p/>
     <w:p>

</xml_diff>

<commit_message>
working on fin my essay
</commit_message>
<xml_diff>
--- a/MidtermEssay.docx
+++ b/MidtermEssay.docx
@@ -142,15 +142,7 @@
         <w:t xml:space="preserve">ceremonial specialists that are in charge of </w:t>
       </w:r>
       <w:r>
-        <w:t xml:space="preserve">presiding at funerals, chanting </w:t>
-      </w:r>
-      <w:proofErr w:type="spellStart"/>
-      <w:r>
-        <w:t>pirit</w:t>
-      </w:r>
-      <w:proofErr w:type="spellEnd"/>
-      <w:r>
-        <w:t xml:space="preserve">, and preaching (C111). </w:t>
+        <w:t xml:space="preserve">presiding at funerals, chanting pirit, and preaching (C111). </w:t>
       </w:r>
       <w:r>
         <w:t xml:space="preserve">Monks are encouraged to preach to the laypeople for the laypeople’s happiness and to help the world (D 175). </w:t>
@@ -168,15 +160,7 @@
         <w:t xml:space="preserve">  This is an ideal symbiotic relationship between layperson and monk.  Village monks also have </w:t>
       </w:r>
       <w:r>
-        <w:t xml:space="preserve">the roles of landlord and politician, yet this role is achieved only because of the </w:t>
-      </w:r>
-      <w:proofErr w:type="spellStart"/>
-      <w:r>
-        <w:t>Sangha</w:t>
-      </w:r>
-      <w:proofErr w:type="spellEnd"/>
-      <w:r>
-        <w:t xml:space="preserve">. </w:t>
+        <w:t xml:space="preserve">the roles of landlord and politician, yet this role is achieved only because of the Sangha. </w:t>
       </w:r>
     </w:p>
     <w:p>
@@ -185,15 +169,7 @@
         <w:t>T</w:t>
       </w:r>
       <w:r>
-        <w:t xml:space="preserve">he </w:t>
-      </w:r>
-      <w:proofErr w:type="spellStart"/>
-      <w:r>
-        <w:t>Sangha</w:t>
-      </w:r>
-      <w:proofErr w:type="spellEnd"/>
-      <w:r>
-        <w:t xml:space="preserve"> plays </w:t>
+        <w:t xml:space="preserve">he Sangha plays </w:t>
       </w:r>
       <w:r>
         <w:t xml:space="preserve">a </w:t>
@@ -202,48 +178,11 @@
         <w:t xml:space="preserve">major role in influencing lay culture. </w:t>
       </w:r>
       <w:r>
-        <w:t xml:space="preserve"> In Sri Lanka’s past the </w:t>
-      </w:r>
-      <w:proofErr w:type="spellStart"/>
-      <w:r>
-        <w:t>Sangha</w:t>
-      </w:r>
-      <w:proofErr w:type="spellEnd"/>
-      <w:r>
-        <w:t xml:space="preserve"> had a large influence over the ruling kings. </w:t>
-      </w:r>
-      <w:r>
-        <w:t xml:space="preserve"> The king gave land to the </w:t>
-      </w:r>
-      <w:proofErr w:type="spellStart"/>
-      <w:r>
-        <w:t>Sangha</w:t>
-      </w:r>
-      <w:proofErr w:type="spellEnd"/>
-      <w:r>
-        <w:t xml:space="preserve"> and the </w:t>
-      </w:r>
-      <w:proofErr w:type="spellStart"/>
-      <w:r>
-        <w:t>Sangha</w:t>
-      </w:r>
-      <w:proofErr w:type="spellEnd"/>
-      <w:r>
-        <w:t xml:space="preserve"> gave the king his legitimacy to rule (C 118).  The </w:t>
-      </w:r>
-      <w:proofErr w:type="spellStart"/>
-      <w:r>
-        <w:t>Sangha</w:t>
-      </w:r>
-      <w:proofErr w:type="spellEnd"/>
-      <w:r>
-        <w:t xml:space="preserve"> could intimidate the king with threats of being reborn as disgusting animal if he violated any property rights or laws benefiting the </w:t>
-      </w:r>
-      <w:proofErr w:type="spellStart"/>
-      <w:r>
-        <w:t>Sangha</w:t>
-      </w:r>
-      <w:proofErr w:type="spellEnd"/>
+        <w:t xml:space="preserve"> In Sri Lanka’s past the Sangha had a large influence over the ruling kings. </w:t>
+      </w:r>
+      <w:r>
+        <w:t xml:space="preserve"> The king gave land to the Sangha and the Sangha gave the king his legitimacy to rule (C 118).  The Sangha could intimidate the king with threats of being reborn as disgusting animal if he violated any property rights or laws benefiting the Sangha</w:t>
+      </w:r>
       <w:r>
         <w:t xml:space="preserve"> (C 116)</w:t>
       </w:r>
@@ -251,29 +190,13 @@
         <w:t>.</w:t>
       </w:r>
       <w:r>
-        <w:t xml:space="preserve"> These royal land grants transformed the </w:t>
-      </w:r>
-      <w:proofErr w:type="spellStart"/>
-      <w:r>
-        <w:t>Sangha</w:t>
-      </w:r>
-      <w:proofErr w:type="spellEnd"/>
-      <w:r>
-        <w:t xml:space="preserve"> into vast estates with lords and heirs (C 113).</w:t>
+        <w:t xml:space="preserve"> These royal land grants transformed the Sangha into vast estates with lords and heirs (C 113).</w:t>
       </w:r>
       <w:r>
         <w:t xml:space="preserve"> The ownership o</w:t>
       </w:r>
       <w:r>
-        <w:t xml:space="preserve">f the </w:t>
-      </w:r>
-      <w:proofErr w:type="spellStart"/>
-      <w:r>
-        <w:t>Sangha’s</w:t>
-      </w:r>
-      <w:proofErr w:type="spellEnd"/>
-      <w:r>
-        <w:t xml:space="preserve"> temples and land</w:t>
+        <w:t>f the Sangha’s temples and land</w:t>
       </w:r>
       <w:r>
         <w:t xml:space="preserve"> would pass from an uncle to a nephew</w:t>
@@ -282,45 +205,16 @@
         <w:t xml:space="preserve"> </w:t>
       </w:r>
       <w:r>
-        <w:t xml:space="preserve">to keep the </w:t>
-      </w:r>
-      <w:proofErr w:type="spellStart"/>
-      <w:r>
-        <w:t>Sangha</w:t>
-      </w:r>
-      <w:proofErr w:type="spellEnd"/>
-      <w:r>
-        <w:t xml:space="preserve"> in the family (C 117). </w:t>
-      </w:r>
-      <w:r>
-        <w:t xml:space="preserve">Between the </w:t>
-      </w:r>
-      <w:proofErr w:type="spellStart"/>
-      <w:r>
-        <w:t>Sangha</w:t>
-      </w:r>
-      <w:proofErr w:type="spellEnd"/>
-      <w:r>
-        <w:t xml:space="preserve"> and the king it is unclear who was more powerful as </w:t>
+        <w:t xml:space="preserve">to keep the Sangha in the family (C 117). </w:t>
+      </w:r>
+      <w:r>
+        <w:t xml:space="preserve">Between the Sangha and the king it is unclear who was more powerful as </w:t>
       </w:r>
       <w:r>
         <w:t>the king w</w:t>
       </w:r>
       <w:r>
-        <w:t xml:space="preserve">as in charge of keeping the purity of the </w:t>
-      </w:r>
-      <w:proofErr w:type="spellStart"/>
-      <w:r>
-        <w:t>Sangha</w:t>
-      </w:r>
-      <w:proofErr w:type="spellEnd"/>
-      <w:proofErr w:type="gramStart"/>
-      <w:r>
-        <w:t>;</w:t>
-      </w:r>
-      <w:proofErr w:type="gramEnd"/>
-      <w:r>
-        <w:t xml:space="preserve"> entailing him to disrob</w:t>
+        <w:t>as in charge of keeping the purity of the Sangha; entailing him to disrob</w:t>
       </w:r>
       <w:r>
         <w:t>e</w:t>
@@ -332,15 +226,7 @@
         <w:t xml:space="preserve"> (C 118). </w:t>
       </w:r>
       <w:r>
-        <w:t xml:space="preserve">All the </w:t>
-      </w:r>
-      <w:proofErr w:type="spellStart"/>
-      <w:r>
-        <w:t>Sangha’s</w:t>
-      </w:r>
-      <w:proofErr w:type="spellEnd"/>
-      <w:r>
-        <w:t xml:space="preserve"> political power seems to stem from the</w:t>
+        <w:t>All the Sangha’s political power seems to stem from the</w:t>
       </w:r>
       <w:r>
         <w:t xml:space="preserve">ir ownership of </w:t>
@@ -355,15 +241,7 @@
         <w:t>as there</w:t>
       </w:r>
       <w:r>
-        <w:t xml:space="preserve"> was a direct correlation between land and power. The </w:t>
-      </w:r>
-      <w:proofErr w:type="spellStart"/>
-      <w:r>
-        <w:t>Sangha’s</w:t>
-      </w:r>
-      <w:proofErr w:type="spellEnd"/>
-      <w:r>
-        <w:t xml:space="preserve"> vast reach into politics and land ownership enables them </w:t>
+        <w:t xml:space="preserve"> was a direct correlation between land and power. The Sangha’s vast reach into politics and land ownership enables them </w:t>
       </w:r>
       <w:r>
         <w:t>to have a large cultural impact</w:t>
@@ -381,199 +259,267 @@
         <w:t xml:space="preserve">Some monks find </w:t>
       </w:r>
       <w:r>
-        <w:t xml:space="preserve">the social influence of the </w:t>
-      </w:r>
-      <w:proofErr w:type="spellStart"/>
-      <w:r>
-        <w:t>Sangha</w:t>
-      </w:r>
-      <w:proofErr w:type="spellEnd"/>
+        <w:t xml:space="preserve">the social influence of the Sangha </w:t>
+      </w:r>
+      <w:r>
+        <w:t>monk has caused it</w:t>
+      </w:r>
+      <w:r>
+        <w:t xml:space="preserve"> deviate from the</w:t>
+      </w:r>
+      <w:r>
+        <w:t xml:space="preserve"> main teachings</w:t>
+      </w:r>
+      <w:r>
+        <w:t xml:space="preserve"> of Buddhism.</w:t>
+      </w:r>
       <w:r>
         <w:t xml:space="preserve"> </w:t>
       </w:r>
       <w:r>
-        <w:t>monk has caused it</w:t>
-      </w:r>
-      <w:r>
-        <w:t xml:space="preserve"> deviate from the</w:t>
-      </w:r>
-      <w:r>
-        <w:t xml:space="preserve"> main teachings</w:t>
-      </w:r>
-      <w:r>
-        <w:t xml:space="preserve"> of Buddhism.</w:t>
+        <w:t xml:space="preserve"> In Sri Lanka, </w:t>
+      </w:r>
+      <w:r>
+        <w:t xml:space="preserve">there are monks who believe </w:t>
+      </w:r>
+      <w:r>
+        <w:t xml:space="preserve">the Sangha’s </w:t>
+      </w:r>
+      <w:r>
+        <w:t xml:space="preserve">intermixing with lay life is directly opposed to moral purity (C 119). </w:t>
+      </w:r>
+      <w:r>
+        <w:t xml:space="preserve">There is similar feeling that the Sangha has a tendency to become domesticated, which becomes a permanent home for the monks living in the Sangha (D 157). </w:t>
+      </w:r>
+      <w:r>
+        <w:t xml:space="preserve">Focusing on moral purity or </w:t>
+      </w:r>
+      <w:r>
+        <w:t xml:space="preserve">following a </w:t>
+      </w:r>
+      <w:r>
+        <w:t>stricter practice of Buddhism</w:t>
+      </w:r>
+      <w:r>
+        <w:t xml:space="preserve"> are some</w:t>
+      </w:r>
+      <w:r>
+        <w:t xml:space="preserve"> reasons </w:t>
+      </w:r>
+      <w:r>
+        <w:t xml:space="preserve">for a monk </w:t>
+      </w:r>
+      <w:r>
+        <w:t>or lay</w:t>
+      </w:r>
+      <w:r>
+        <w:t xml:space="preserve">person to go into the forest and become a forest monk. </w:t>
+      </w:r>
+      <w:r>
+        <w:t xml:space="preserve"> Other reasons </w:t>
+      </w:r>
+      <w:r>
+        <w:t xml:space="preserve">can </w:t>
+      </w:r>
+      <w:r>
+        <w:t xml:space="preserve">include </w:t>
+      </w:r>
+      <w:r>
+        <w:t xml:space="preserve">yet are not limited to </w:t>
+      </w:r>
+      <w:r>
+        <w:t xml:space="preserve">family problems, unemployment, </w:t>
+      </w:r>
+      <w:r>
+        <w:t>or escaping</w:t>
+      </w:r>
+      <w:r>
+        <w:t xml:space="preserve"> social oppression (D 147). </w:t>
+      </w:r>
+      <w:r>
+        <w:t xml:space="preserve"> The forest dwelling monks live a solitary life devoted</w:t>
+      </w:r>
+      <w:r>
+        <w:t xml:space="preserve"> to moral and mental self-discipline (D 144). </w:t>
+      </w:r>
+      <w:r>
+        <w:t xml:space="preserve"> The forest monks’ duty concerns meditation, unlike the village monks’ duty concerns teaching and studying scripts (D157).</w:t>
       </w:r>
       <w:r>
         <w:t xml:space="preserve"> </w:t>
       </w:r>
       <w:r>
-        <w:t xml:space="preserve"> In Sri Lanka, </w:t>
-      </w:r>
-      <w:r>
-        <w:t xml:space="preserve">there are monks who believe </w:t>
-      </w:r>
-      <w:r>
-        <w:t xml:space="preserve">the </w:t>
-      </w:r>
-      <w:proofErr w:type="spellStart"/>
-      <w:r>
-        <w:t>Sangha’s</w:t>
-      </w:r>
-      <w:proofErr w:type="spellEnd"/>
-      <w:r>
         <w:t xml:space="preserve"> </w:t>
       </w:r>
       <w:r>
-        <w:t xml:space="preserve">intermixing with lay life is directly opposed to moral purity (C 119). </w:t>
-      </w:r>
-      <w:r>
-        <w:t xml:space="preserve">There is similar feeling that the </w:t>
-      </w:r>
-      <w:proofErr w:type="spellStart"/>
-      <w:r>
-        <w:t>Sangha</w:t>
-      </w:r>
-      <w:proofErr w:type="spellEnd"/>
-      <w:r>
-        <w:t xml:space="preserve"> has a tendency to become domesticated, which becomes a permanent home for the monks living in the </w:t>
-      </w:r>
-      <w:proofErr w:type="spellStart"/>
-      <w:r>
-        <w:t>Sangha</w:t>
-      </w:r>
-      <w:proofErr w:type="spellEnd"/>
-      <w:r>
-        <w:t xml:space="preserve"> (D 157). </w:t>
-      </w:r>
-      <w:r>
-        <w:t xml:space="preserve">Focusing on moral purity or </w:t>
-      </w:r>
-      <w:r>
-        <w:t xml:space="preserve">following a </w:t>
-      </w:r>
-      <w:r>
-        <w:t>stricter practice of Buddhism</w:t>
-      </w:r>
-      <w:r>
-        <w:t xml:space="preserve"> are some</w:t>
-      </w:r>
-      <w:r>
-        <w:t xml:space="preserve"> reasons </w:t>
-      </w:r>
-      <w:r>
-        <w:t xml:space="preserve">for a monk </w:t>
-      </w:r>
-      <w:r>
-        <w:t>or lay</w:t>
-      </w:r>
-      <w:r>
-        <w:t xml:space="preserve">person to go into the forest and become a forest monk. </w:t>
-      </w:r>
-      <w:r>
-        <w:t xml:space="preserve"> Other reasons </w:t>
-      </w:r>
-      <w:r>
-        <w:t xml:space="preserve">can </w:t>
-      </w:r>
-      <w:r>
-        <w:t xml:space="preserve">include </w:t>
-      </w:r>
-      <w:r>
-        <w:t xml:space="preserve">yet are not limited to </w:t>
-      </w:r>
-      <w:r>
-        <w:t xml:space="preserve">family problems, unemployment, </w:t>
-      </w:r>
-      <w:r>
-        <w:t>or escaping</w:t>
-      </w:r>
-      <w:r>
-        <w:t xml:space="preserve"> social oppression (D 147). </w:t>
-      </w:r>
-      <w:r>
-        <w:t xml:space="preserve"> The forest dwelling monks live a solitary life devoted</w:t>
-      </w:r>
-      <w:r>
-        <w:t xml:space="preserve"> to moral and mental self-discipline (D 144). </w:t>
-      </w:r>
-      <w:r>
-        <w:t xml:space="preserve"> The forest monks’ duty concerns meditation, unlike the village monks’ duty concerns teaching and studying scripts (D157).</w:t>
+        <w:t xml:space="preserve">Many laymen support their local monks, but once a year travel to visit forest monks give them alms, worship them, and seek their wisdom (C 123). </w:t>
+      </w:r>
+      <w:r>
+        <w:t>Some forest monks ha</w:t>
+      </w:r>
+      <w:r>
+        <w:t xml:space="preserve">ve a ban on talking, when they are in small groups, to further </w:t>
+      </w:r>
+      <w:r>
+        <w:t>isolate themselves</w:t>
+      </w:r>
+      <w:r>
+        <w:t xml:space="preserve"> and practice their meditation (D 177).</w:t>
       </w:r>
       <w:r>
         <w:t xml:space="preserve"> </w:t>
       </w:r>
       <w:r>
+        <w:t>Furthermore a</w:t>
+      </w:r>
+      <w:r>
+        <w:t xml:space="preserve">s seen by </w:t>
+      </w:r>
+      <w:r>
+        <w:t xml:space="preserve">Tambugala </w:t>
+      </w:r>
+      <w:r>
+        <w:t>Anandasiri, forest monks are very conscious and respectful of animals in the forest</w:t>
+      </w:r>
+      <w:r>
+        <w:t xml:space="preserve"> and view them as fellow suffers (D 180)</w:t>
+      </w:r>
+      <w:r>
+        <w:t xml:space="preserve">. </w:t>
+      </w:r>
+      <w:r>
+        <w:t>Sri Lankan f</w:t>
+      </w:r>
+      <w:r>
+        <w:t>orest monks</w:t>
+      </w:r>
+      <w:r>
         <w:t xml:space="preserve"> </w:t>
       </w:r>
       <w:r>
-        <w:t xml:space="preserve">Many laymen support their local monks, but once a year travel to visit forest monks give them alms, worship them, and seek their wisdom (C 123). </w:t>
-      </w:r>
-      <w:r>
-        <w:t>Some forest monks ha</w:t>
-      </w:r>
-      <w:r>
-        <w:t xml:space="preserve">ve a ban on talking, when they are in small groups, to further </w:t>
-      </w:r>
-      <w:r>
-        <w:t>isolate themselves</w:t>
-      </w:r>
-      <w:r>
-        <w:t xml:space="preserve"> and practice their meditation (D 177).</w:t>
+        <w:t>can be</w:t>
+      </w:r>
+      <w:r>
+        <w:t xml:space="preserve"> seen as a reform movement </w:t>
+      </w:r>
+      <w:r>
+        <w:t>against village monks and Sanghas.</w:t>
+      </w:r>
+    </w:p>
+    <w:p>
+      <w:pPr>
+        <w:ind w:firstLine="720"/>
+      </w:pPr>
+      <w:r>
+        <w:t>Thudong monks</w:t>
+      </w:r>
+      <w:r>
+        <w:t xml:space="preserve"> in Thailand</w:t>
+      </w:r>
+      <w:r>
+        <w:t xml:space="preserve"> also desire for reform of the Sangha</w:t>
+      </w:r>
+      <w:r>
+        <w:t>.</w:t>
       </w:r>
       <w:r>
         <w:t xml:space="preserve"> </w:t>
       </w:r>
       <w:r>
-        <w:t>Furthermore a</w:t>
-      </w:r>
-      <w:r>
-        <w:t xml:space="preserve">s seen by </w:t>
-      </w:r>
-      <w:proofErr w:type="spellStart"/>
-      <w:r>
-        <w:t>Tambugala</w:t>
-      </w:r>
-      <w:proofErr w:type="spellEnd"/>
+        <w:t xml:space="preserve">Thudong tradition has </w:t>
+      </w:r>
+      <w:r>
+        <w:t>become very popular in Thailand.</w:t>
+      </w:r>
       <w:r>
         <w:t xml:space="preserve"> </w:t>
       </w:r>
-      <w:proofErr w:type="spellStart"/>
-      <w:r>
-        <w:t>Anandasiri</w:t>
-      </w:r>
-      <w:proofErr w:type="spellEnd"/>
-      <w:r>
-        <w:t>, forest monks are very conscious and respectful of animals in the forest</w:t>
-      </w:r>
-      <w:r>
-        <w:t xml:space="preserve"> and view them as fellow suffers (D 180)</w:t>
-      </w:r>
-      <w:r>
-        <w:t xml:space="preserve">. </w:t>
-      </w:r>
-      <w:r>
-        <w:t>Sri Lankan f</w:t>
-      </w:r>
-      <w:r>
-        <w:t>orest monks</w:t>
+      <w:r>
+        <w:t xml:space="preserve">Thudong monks </w:t>
+      </w:r>
+      <w:r>
+        <w:t>leave their monastery</w:t>
+      </w:r>
+      <w:r>
+        <w:t xml:space="preserve"> to go on foot and visit Buddhist shrines throughout the country (A 192).</w:t>
+      </w:r>
+      <w:r>
+        <w:t xml:space="preserve"> They tend to go in sec</w:t>
+      </w:r>
+      <w:r>
+        <w:t>luded areas to overcome their kilesa, mainly their</w:t>
+      </w:r>
+      <w:r>
+        <w:t xml:space="preserve"> fear (B 209).</w:t>
+      </w:r>
+      <w:r>
+        <w:t xml:space="preserve">  They are overly strict with following the Vinaya code, which includes</w:t>
       </w:r>
       <w:r>
         <w:t xml:space="preserve"> </w:t>
       </w:r>
       <w:r>
-        <w:t>can be</w:t>
-      </w:r>
-      <w:r>
-        <w:t xml:space="preserve"> seen as a reform movement </w:t>
-      </w:r>
-      <w:r>
-        <w:t xml:space="preserve">against village monks and </w:t>
-      </w:r>
-      <w:proofErr w:type="spellStart"/>
-      <w:r>
-        <w:t>Sanghas</w:t>
-      </w:r>
-      <w:proofErr w:type="spellEnd"/>
+        <w:t xml:space="preserve">eating one meal a day from the alms bowl without discrimination of what food he is eating (A 192). </w:t>
+      </w:r>
+      <w:r>
+        <w:t xml:space="preserve"> During the nights Thudong monks are allowed to use big umbrella-like shelters with mosquito net attached to protect them (A192). Similar to the Sri Lankan forest monks, when Thudong monks are in a group they tend to keep silent (A 192).</w:t>
+      </w:r>
+      <w:r>
+        <w:t xml:space="preserve"> </w:t>
+      </w:r>
+      <w:r>
+        <w:t xml:space="preserve">  </w:t>
+      </w:r>
+      <w:r>
+        <w:t>The high prestige associat</w:t>
+      </w:r>
+      <w:r>
+        <w:t xml:space="preserve">e with forest monks in Sri Lank </w:t>
+      </w:r>
+      <w:r>
+        <w:t>is not associated with Thu</w:t>
+      </w:r>
+      <w:r>
+        <w:t>dong monks.  For fear of being identified</w:t>
+      </w:r>
+      <w:r>
+        <w:t xml:space="preserve"> with</w:t>
+      </w:r>
+      <w:r>
+        <w:t xml:space="preserve"> beggars or tramps only a small amount of Thudong monks talk about their experiences (A 192).  Since the Thudong tradition is not well respected, monks that become Thudong monks usually have little concern of societies opinion on them (A 192). </w:t>
+      </w:r>
+      <w:r>
+        <w:t xml:space="preserve"> </w:t>
+      </w:r>
+    </w:p>
+    <w:p>
+      <w:pPr>
+        <w:ind w:firstLine="720"/>
+      </w:pPr>
+      <w:r>
+        <w:t>Other than Thudong monks Thailand has Thai village monks</w:t>
+      </w:r>
+      <w:r>
+        <w:t xml:space="preserve"> living in Sanghas</w:t>
+      </w:r>
+      <w:r>
+        <w:t xml:space="preserve"> just as in Sri Lanka.  Therevada Buddhism is the state religion of Thailand (A 186). </w:t>
+      </w:r>
+      <w:r>
+        <w:t xml:space="preserve"> The state has vast influence over Theravada Buddhism within Thailand.  The Thai Sangha is considered a national institution mainly under control by the State (A 188). For example, civil authorities have </w:t>
+      </w:r>
+      <w:r>
+        <w:t>control over and can intervene in the Sangha (A 188). This has lead to the institutionalization of the study of Dhammah, which is a main difference from Sir Lanka (A 188). One’s success in studying the Dhammah is m</w:t>
+      </w:r>
+      <w:r>
+        <w:t>ainly dictated by how well they do in the ecclesiastical examination system, not through meditation (A 188).</w:t>
+      </w:r>
+      <w:r>
+        <w:t xml:space="preserve"> </w:t>
+      </w:r>
+      <w:r>
+        <w:t xml:space="preserve"> The Sangha is made up of two sections, the Mahanikaya and the Dhammayuttika-Nikaya (A 189).  The Mahanikaya find pastoral and parish activities to be very important, while the Dhammayuttika-Nikaya focus more on study and meditation (A 189)</w:t>
+      </w:r>
       <w:r>
         <w:t>.</w:t>
       </w:r>
@@ -582,354 +528,102 @@
       <w:pPr>
         <w:ind w:firstLine="720"/>
       </w:pPr>
-      <w:proofErr w:type="spellStart"/>
-      <w:r>
-        <w:t>Thudong</w:t>
-      </w:r>
-      <w:proofErr w:type="spellEnd"/>
-      <w:r>
-        <w:t xml:space="preserve"> monks</w:t>
-      </w:r>
-      <w:r>
-        <w:t xml:space="preserve"> in Thailand</w:t>
-      </w:r>
-      <w:r>
-        <w:t xml:space="preserve"> also desire for reform of the </w:t>
-      </w:r>
-      <w:proofErr w:type="spellStart"/>
-      <w:r>
-        <w:t>Sangha</w:t>
-      </w:r>
-      <w:proofErr w:type="spellEnd"/>
-      <w:r>
-        <w:t>.</w:t>
+      <w:r>
+        <w:t xml:space="preserve">Being a temporary monk in Thailand is very common. Many monks leave when the rainy season ends. Anywhere from 25 to 40 per cent of monks are considered temporary (A 191). A common reason to become a temporary monk is </w:t>
+      </w:r>
+      <w:r>
+        <w:t>to achieve a mature status. Y</w:t>
+      </w:r>
+      <w:r>
+        <w:t>oung men go into the monastery for a rainy season to achieve adulthood right before they get married (A 191).</w:t>
+      </w:r>
+      <w:r>
+        <w:t xml:space="preserve">  The popularity of obtaining ordination into a Sangha before marriage could explain not only why leaving the Order has no stigma attached to it, but also why leaving brings prestige to the ex-monk (A 191). </w:t>
+      </w:r>
+      <w:r>
+        <w:t>Even</w:t>
+      </w:r>
+      <w:r>
+        <w:t xml:space="preserve"> though</w:t>
       </w:r>
       <w:r>
         <w:t xml:space="preserve"> </w:t>
       </w:r>
-      <w:proofErr w:type="spellStart"/>
-      <w:r>
-        <w:t>Thudong</w:t>
-      </w:r>
-      <w:proofErr w:type="spellEnd"/>
-      <w:r>
-        <w:t xml:space="preserve"> tradition has </w:t>
-      </w:r>
-      <w:r>
-        <w:t>become very popular in Thailand.</w:t>
+      <w:r>
+        <w:t>monkhood is a r</w:t>
+      </w:r>
+      <w:r>
+        <w:t>ite of passage in laymen societ</w:t>
       </w:r>
       <w:r>
         <w:t xml:space="preserve"> </w:t>
       </w:r>
-      <w:proofErr w:type="spellStart"/>
-      <w:r>
-        <w:t>Thudong</w:t>
-      </w:r>
-      <w:proofErr w:type="spellEnd"/>
-      <w:r>
-        <w:t xml:space="preserve"> monks </w:t>
-      </w:r>
-      <w:r>
-        <w:t>leave their monastery</w:t>
-      </w:r>
-      <w:r>
-        <w:t xml:space="preserve"> to go on foot and visit Buddhist shrines throughout the country (A 192).</w:t>
-      </w:r>
-      <w:r>
-        <w:t xml:space="preserve"> They tend to go in sec</w:t>
-      </w:r>
-      <w:r>
-        <w:t xml:space="preserve">luded areas to overcome their </w:t>
-      </w:r>
-      <w:proofErr w:type="spellStart"/>
-      <w:r>
-        <w:t>kilesa</w:t>
-      </w:r>
-      <w:proofErr w:type="spellEnd"/>
-      <w:r>
-        <w:t>, mainly their</w:t>
-      </w:r>
-      <w:r>
-        <w:t xml:space="preserve"> fear (B 209).</w:t>
-      </w:r>
-      <w:r>
-        <w:t xml:space="preserve">  They are overly strict with following the </w:t>
-      </w:r>
-      <w:proofErr w:type="spellStart"/>
-      <w:r>
-        <w:t>Vinaya</w:t>
-      </w:r>
-      <w:proofErr w:type="spellEnd"/>
-      <w:r>
-        <w:t xml:space="preserve"> code, which includes</w:t>
+      <w:r>
+        <w:t>, getting into a Sangha is not as easy as it seems.</w:t>
+      </w:r>
+    </w:p>
+    <w:p>
+      <w:pPr>
+        <w:ind w:firstLine="720"/>
+      </w:pPr>
+      <w:r>
+        <w:t>Getting into a Sangha takes effort on behalf of the candidate</w:t>
+      </w:r>
+      <w:r>
+        <w:t xml:space="preserve">. The candidate for ordination requires backing from a few laypeople (A 191). </w:t>
+      </w:r>
+      <w:r>
+        <w:t xml:space="preserve"> The candidate needs permission from the abbot of the desired monastery he wants to join before he can become ordaind (A 193). </w:t>
       </w:r>
       <w:r>
         <w:t xml:space="preserve"> </w:t>
       </w:r>
       <w:r>
-        <w:t xml:space="preserve">eating one meal a day from the alms bowl without discrimination of what food he is eating (A 192). </w:t>
-      </w:r>
-      <w:r>
-        <w:t xml:space="preserve"> During the nights </w:t>
-      </w:r>
-      <w:proofErr w:type="spellStart"/>
-      <w:r>
-        <w:t>Thudong</w:t>
-      </w:r>
-      <w:proofErr w:type="spellEnd"/>
-      <w:r>
-        <w:t xml:space="preserve"> monks are allowed to use big umbrella-like shelters with mosquito net attached to protect them (A192). Similar to the Sri Lankan forest monks, when </w:t>
-      </w:r>
-      <w:proofErr w:type="spellStart"/>
-      <w:r>
-        <w:t>Thudong</w:t>
-      </w:r>
-      <w:proofErr w:type="spellEnd"/>
-      <w:r>
-        <w:t xml:space="preserve"> monks are in a group they tend to keep silent (A 192).</w:t>
+        <w:t>The laypeople should provide the Eight Requisites, material paraphernalia, appropriate offering of many and goods to the candidate for the ordination ceremony (A 191).</w:t>
+      </w:r>
+      <w:r>
+        <w:t xml:space="preserve"> The candidate </w:t>
+      </w:r>
+      <w:r>
+        <w:t>needs to guarantee he is 20</w:t>
+      </w:r>
+      <w:r>
+        <w:t xml:space="preserve"> years old</w:t>
+      </w:r>
+      <w:r>
+        <w:t xml:space="preserve"> or older</w:t>
+      </w:r>
+      <w:r>
+        <w:t>, is in good health, not in bad standing if society, and has proper consent from his parents or spouse for him to be ordained. Further requirements for ordination include being literate as the candidate is expected to learn Pali responses and recite them during his ceremony (A 191).</w:t>
       </w:r>
       <w:r>
         <w:t xml:space="preserve"> </w:t>
       </w:r>
       <w:r>
-        <w:t xml:space="preserve">  </w:t>
-      </w:r>
-      <w:r>
-        <w:t>The high prestige associat</w:t>
-      </w:r>
-      <w:r>
-        <w:t xml:space="preserve">e with forest monks in Sri Lank </w:t>
-      </w:r>
-      <w:r>
-        <w:t xml:space="preserve">is not associated with </w:t>
-      </w:r>
-      <w:proofErr w:type="spellStart"/>
-      <w:r>
-        <w:t>Thu</w:t>
-      </w:r>
-      <w:r>
-        <w:t>dong</w:t>
-      </w:r>
-      <w:proofErr w:type="spellEnd"/>
-      <w:r>
-        <w:t xml:space="preserve"> monks.  For fear of being identified</w:t>
-      </w:r>
-      <w:r>
-        <w:t xml:space="preserve"> with</w:t>
-      </w:r>
-      <w:r>
-        <w:t xml:space="preserve"> beggars or tramps only a small amount of </w:t>
-      </w:r>
-      <w:proofErr w:type="spellStart"/>
-      <w:r>
-        <w:t>Thudong</w:t>
-      </w:r>
-      <w:proofErr w:type="spellEnd"/>
-      <w:r>
-        <w:t xml:space="preserve"> monks talk about their experiences (A 192).  Since the </w:t>
-      </w:r>
-      <w:proofErr w:type="spellStart"/>
-      <w:r>
-        <w:t>Thudong</w:t>
-      </w:r>
-      <w:proofErr w:type="spellEnd"/>
-      <w:r>
-        <w:t xml:space="preserve"> tradition is not well respected, monks that become </w:t>
-      </w:r>
-      <w:proofErr w:type="spellStart"/>
-      <w:r>
-        <w:t>Thudong</w:t>
-      </w:r>
-      <w:proofErr w:type="spellEnd"/>
-      <w:r>
-        <w:t xml:space="preserve"> monks usually have little concern of societies opinion on them (A 192). </w:t>
-      </w:r>
-      <w:r>
-        <w:t xml:space="preserve"> </w:t>
-      </w:r>
-    </w:p>
-    <w:p>
-      <w:pPr>
-        <w:ind w:firstLine="720"/>
-      </w:pPr>
-      <w:r>
-        <w:t xml:space="preserve">Other than </w:t>
-      </w:r>
-      <w:proofErr w:type="spellStart"/>
-      <w:r>
-        <w:t>Thudong</w:t>
-      </w:r>
-      <w:proofErr w:type="spellEnd"/>
-      <w:r>
-        <w:t xml:space="preserve"> monks Thailand has Thai village monks</w:t>
-      </w:r>
-      <w:r>
-        <w:t xml:space="preserve"> living in </w:t>
-      </w:r>
-      <w:proofErr w:type="spellStart"/>
-      <w:r>
-        <w:t>Sanghas</w:t>
-      </w:r>
-      <w:proofErr w:type="spellEnd"/>
-      <w:r>
-        <w:t xml:space="preserve"> just as in Sri Lanka.  </w:t>
-      </w:r>
-      <w:proofErr w:type="spellStart"/>
-      <w:r>
-        <w:t>Therevada</w:t>
-      </w:r>
-      <w:proofErr w:type="spellEnd"/>
-      <w:r>
-        <w:t xml:space="preserve"> Buddhism is the state religion of Thailand (A 186). </w:t>
-      </w:r>
-      <w:r>
-        <w:t xml:space="preserve"> The state has vast influence over Theravada Buddhism within Thailand.  The Thai </w:t>
-      </w:r>
-      <w:proofErr w:type="spellStart"/>
-      <w:r>
-        <w:t>Sangha</w:t>
-      </w:r>
-      <w:proofErr w:type="spellEnd"/>
-      <w:r>
-        <w:t xml:space="preserve"> is considered a national institution mainly under control by the State (A 188). For example, civil authorities have </w:t>
-      </w:r>
-      <w:r>
-        <w:t xml:space="preserve">control over and can intervene in the </w:t>
-      </w:r>
-      <w:proofErr w:type="spellStart"/>
-      <w:r>
-        <w:t>Sangha</w:t>
-      </w:r>
-      <w:proofErr w:type="spellEnd"/>
-      <w:r>
-        <w:t xml:space="preserve"> (A 188). This has lead to the institutionalization of the study of </w:t>
-      </w:r>
-      <w:proofErr w:type="spellStart"/>
-      <w:r>
-        <w:t>Dhammah</w:t>
-      </w:r>
-      <w:proofErr w:type="spellEnd"/>
-      <w:r>
-        <w:t xml:space="preserve">, which is a main difference from Sir Lanka (A 188). One’s success in studying the </w:t>
-      </w:r>
-      <w:proofErr w:type="spellStart"/>
-      <w:r>
-        <w:t>Dhammah</w:t>
-      </w:r>
-      <w:proofErr w:type="spellEnd"/>
-      <w:r>
-        <w:t xml:space="preserve"> is m</w:t>
-      </w:r>
-      <w:r>
-        <w:t>ainly dictated by how well they do in the ecclesiastical examination system, not through meditation (A 188).</w:t>
-      </w:r>
-      <w:r>
-        <w:t xml:space="preserve"> </w:t>
-      </w:r>
-      <w:r>
-        <w:t xml:space="preserve"> </w:t>
-      </w:r>
-      <w:r>
-        <w:t xml:space="preserve">The </w:t>
-      </w:r>
-      <w:proofErr w:type="spellStart"/>
-      <w:r>
-        <w:t>Sangha</w:t>
-      </w:r>
-      <w:proofErr w:type="spellEnd"/>
-      <w:r>
-        <w:t xml:space="preserve"> is made up of two sections, the </w:t>
-      </w:r>
-      <w:proofErr w:type="spellStart"/>
-      <w:r>
-        <w:t>Mahanikaya</w:t>
-      </w:r>
-      <w:proofErr w:type="spellEnd"/>
-      <w:r>
-        <w:t xml:space="preserve"> and the </w:t>
-      </w:r>
-      <w:proofErr w:type="spellStart"/>
-      <w:r>
-        <w:t>Dhammayuttika-Nikaya</w:t>
-      </w:r>
-      <w:proofErr w:type="spellEnd"/>
-      <w:r>
-        <w:t xml:space="preserve"> (A 189).  </w:t>
-      </w:r>
-      <w:r>
-        <w:t xml:space="preserve">The </w:t>
-      </w:r>
-      <w:proofErr w:type="spellStart"/>
-      <w:r>
-        <w:t>Mahanikaya</w:t>
-      </w:r>
-      <w:proofErr w:type="spellEnd"/>
-      <w:r>
-        <w:t xml:space="preserve"> find pastoral and parish activities to be very important, while the </w:t>
-      </w:r>
-      <w:proofErr w:type="spellStart"/>
-      <w:r>
-        <w:t>Dhammayuttika-Nikaya</w:t>
-      </w:r>
-      <w:proofErr w:type="spellEnd"/>
-      <w:r>
-        <w:t xml:space="preserve"> focus more on study and meditation (A 189)</w:t>
-      </w:r>
-      <w:r>
-        <w:t>.</w:t>
-      </w:r>
-    </w:p>
-    <w:p>
-      <w:pPr>
-        <w:ind w:firstLine="720"/>
-      </w:pPr>
-      <w:r>
-        <w:t>Being a temporary monk in Thailand is very common. Many monks leave when the rainy season ends. Anywhere from 25 to 40 per cent of monks are considered temporary (A 191). A common reason to become a temporary monk is that young men go into the monastery for a rainy season to achieve adulthood right before they get married (A 191).</w:t>
-      </w:r>
-      <w:r>
-        <w:t xml:space="preserve">  The popularity of obtaining ordination into a </w:t>
-      </w:r>
-      <w:proofErr w:type="spellStart"/>
-      <w:r>
-        <w:t>Sangha</w:t>
-      </w:r>
-      <w:proofErr w:type="spellEnd"/>
-      <w:r>
-        <w:t xml:space="preserve"> before marriage could explain not only why leaving the Order has no stigma attached to it, but also why leaving brings prestige to the ex-monk (A 191). </w:t>
-      </w:r>
-      <w:r>
-        <w:t xml:space="preserve">Even with its popularity, getting into a </w:t>
-      </w:r>
-      <w:proofErr w:type="spellStart"/>
-      <w:r>
-        <w:t>Sangha</w:t>
-      </w:r>
-      <w:proofErr w:type="spellEnd"/>
-      <w:r>
-        <w:t xml:space="preserve"> is not as easy as it seems.</w:t>
-      </w:r>
-    </w:p>
-    <w:p>
-      <w:pPr>
-        <w:ind w:firstLine="720"/>
-      </w:pPr>
-      <w:r>
-        <w:t xml:space="preserve">Getting into a </w:t>
-      </w:r>
-      <w:proofErr w:type="spellStart"/>
-      <w:r>
-        <w:t>Sangha</w:t>
-      </w:r>
-      <w:proofErr w:type="spellEnd"/>
-      <w:r>
-        <w:t xml:space="preserve"> takes effort on behalf of the candidate</w:t>
+        <w:t xml:space="preserve"> Although there are a number of requirements needed to become ordained, t</w:t>
+      </w:r>
+      <w:r>
+        <w:t xml:space="preserve">here are many reasons for a </w:t>
+      </w:r>
+      <w:r>
+        <w:t>candidate</w:t>
+      </w:r>
+      <w:r>
+        <w:t xml:space="preserve"> to </w:t>
+      </w:r>
+      <w:r>
+        <w:t xml:space="preserve">desire monkhood. For laymen becoming a temporary monks enables them a chance at receiving a great education both religiously and secularly, which will benefit them upon return to lay society (A 191).  </w:t>
+      </w:r>
+      <w:r>
+        <w:t xml:space="preserve">Regardless of the reason for becoming a monk, the role of a Thai monk is similar to a Sri Lankan village monk.  Thai monks do ordination ceremonies, cremation ceremonies and merit creating ceremonies called parittas for milestone occasions (A195).  Through these ceremonies, Thai monks maintain the symbiotic relationship with Thai laymen </w:t>
+      </w:r>
+      <w:r>
+        <w:t xml:space="preserve">exactly like Sri Lankan monks and laymen. </w:t>
       </w:r>
       <w:bookmarkStart w:id="0" w:name="_GoBack"/>
       <w:bookmarkEnd w:id="0"/>
-      <w:r>
-        <w:t xml:space="preserve"> </w:t>
-      </w:r>
-    </w:p>
+    </w:p>
+    <w:p/>
     <w:p/>
     <w:p>
       <w:r>

</xml_diff>